<commit_message>
[UPDATE]: entrega 2 Sistemas Operacionais
</commit_message>
<xml_diff>
--- a/documentos/Entrega 2/Sistemas Operacionais e Computação em Nuvem/Relatório de Análise e Desempenho da IA.docx
+++ b/documentos/Entrega 2/Sistemas Operacionais e Computação em Nuvem/Relatório de Análise e Desempenho da IA.docx
@@ -980,6 +980,342 @@
       </w:pPr>
       <w:r>
         <w:t>Próximos passos incluem o aperfeiçoamento dos modelos supervisionados e a integração dos módulos em um sistema unificado de IA para monitoramento em tempo real.</w:t>
+      </w:r>
+    </w:p>
+    <w:p>
+      <w:pPr>
+        <w:jc w:val="both"/>
+      </w:pPr>
+      <w:r>
+        <w:drawing>
+          <wp:inline distT="0" distB="0" distL="0" distR="0" wp14:anchorId="239FE00A" wp14:editId="0D5B5839">
+            <wp:extent cx="5400040" cy="2292350"/>
+            <wp:effectExtent l="0" t="0" r="0" b="0"/>
+            <wp:docPr id="1685982420" name="Imagem 1" descr="Texto&#10;&#10;O conteúdo gerado por IA pode estar incorreto."/>
+            <wp:cNvGraphicFramePr>
+              <a:graphicFrameLocks xmlns:a="http://schemas.openxmlformats.org/drawingml/2006/main" noChangeAspect="1"/>
+            </wp:cNvGraphicFramePr>
+            <a:graphic xmlns:a="http://schemas.openxmlformats.org/drawingml/2006/main">
+              <a:graphicData uri="http://schemas.openxmlformats.org/drawingml/2006/picture">
+                <pic:pic xmlns:pic="http://schemas.openxmlformats.org/drawingml/2006/picture">
+                  <pic:nvPicPr>
+                    <pic:cNvPr id="1685982420" name="Imagem 1" descr="Texto&#10;&#10;O conteúdo gerado por IA pode estar incorreto."/>
+                    <pic:cNvPicPr/>
+                  </pic:nvPicPr>
+                  <pic:blipFill>
+                    <a:blip r:embed="rId10"/>
+                    <a:stretch>
+                      <a:fillRect/>
+                    </a:stretch>
+                  </pic:blipFill>
+                  <pic:spPr>
+                    <a:xfrm>
+                      <a:off x="0" y="0"/>
+                      <a:ext cx="5400040" cy="2292350"/>
+                    </a:xfrm>
+                    <a:prstGeom prst="rect">
+                      <a:avLst/>
+                    </a:prstGeom>
+                  </pic:spPr>
+                </pic:pic>
+              </a:graphicData>
+            </a:graphic>
+          </wp:inline>
+        </w:drawing>
+      </w:r>
+    </w:p>
+    <w:p>
+      <w:pPr>
+        <w:jc w:val="both"/>
+      </w:pPr>
+      <w:r>
+        <w:drawing>
+          <wp:inline distT="0" distB="0" distL="0" distR="0" wp14:anchorId="35C3EB50" wp14:editId="26661CB1">
+            <wp:extent cx="5400040" cy="1060450"/>
+            <wp:effectExtent l="0" t="0" r="0" b="6350"/>
+            <wp:docPr id="2135528792" name="Imagem 1" descr="Texto&#10;&#10;O conteúdo gerado por IA pode estar incorreto."/>
+            <wp:cNvGraphicFramePr>
+              <a:graphicFrameLocks xmlns:a="http://schemas.openxmlformats.org/drawingml/2006/main" noChangeAspect="1"/>
+            </wp:cNvGraphicFramePr>
+            <a:graphic xmlns:a="http://schemas.openxmlformats.org/drawingml/2006/main">
+              <a:graphicData uri="http://schemas.openxmlformats.org/drawingml/2006/picture">
+                <pic:pic xmlns:pic="http://schemas.openxmlformats.org/drawingml/2006/picture">
+                  <pic:nvPicPr>
+                    <pic:cNvPr id="2135528792" name="Imagem 1" descr="Texto&#10;&#10;O conteúdo gerado por IA pode estar incorreto."/>
+                    <pic:cNvPicPr/>
+                  </pic:nvPicPr>
+                  <pic:blipFill>
+                    <a:blip r:embed="rId11"/>
+                    <a:stretch>
+                      <a:fillRect/>
+                    </a:stretch>
+                  </pic:blipFill>
+                  <pic:spPr>
+                    <a:xfrm>
+                      <a:off x="0" y="0"/>
+                      <a:ext cx="5400040" cy="1060450"/>
+                    </a:xfrm>
+                    <a:prstGeom prst="rect">
+                      <a:avLst/>
+                    </a:prstGeom>
+                  </pic:spPr>
+                </pic:pic>
+              </a:graphicData>
+            </a:graphic>
+          </wp:inline>
+        </w:drawing>
+      </w:r>
+    </w:p>
+    <w:p>
+      <w:pPr>
+        <w:jc w:val="both"/>
+      </w:pPr>
+      <w:r>
+        <w:drawing>
+          <wp:inline distT="0" distB="0" distL="0" distR="0" wp14:anchorId="72A95717" wp14:editId="21A044E0">
+            <wp:extent cx="5400040" cy="288290"/>
+            <wp:effectExtent l="0" t="0" r="0" b="0"/>
+            <wp:docPr id="175467364" name="Imagem 1"/>
+            <wp:cNvGraphicFramePr>
+              <a:graphicFrameLocks xmlns:a="http://schemas.openxmlformats.org/drawingml/2006/main" noChangeAspect="1"/>
+            </wp:cNvGraphicFramePr>
+            <a:graphic xmlns:a="http://schemas.openxmlformats.org/drawingml/2006/main">
+              <a:graphicData uri="http://schemas.openxmlformats.org/drawingml/2006/picture">
+                <pic:pic xmlns:pic="http://schemas.openxmlformats.org/drawingml/2006/picture">
+                  <pic:nvPicPr>
+                    <pic:cNvPr id="175467364" name=""/>
+                    <pic:cNvPicPr/>
+                  </pic:nvPicPr>
+                  <pic:blipFill>
+                    <a:blip r:embed="rId12"/>
+                    <a:stretch>
+                      <a:fillRect/>
+                    </a:stretch>
+                  </pic:blipFill>
+                  <pic:spPr>
+                    <a:xfrm>
+                      <a:off x="0" y="0"/>
+                      <a:ext cx="5400040" cy="288290"/>
+                    </a:xfrm>
+                    <a:prstGeom prst="rect">
+                      <a:avLst/>
+                    </a:prstGeom>
+                  </pic:spPr>
+                </pic:pic>
+              </a:graphicData>
+            </a:graphic>
+          </wp:inline>
+        </w:drawing>
+      </w:r>
+    </w:p>
+    <w:p>
+      <w:pPr>
+        <w:jc w:val="both"/>
+      </w:pPr>
+      <w:r>
+        <w:drawing>
+          <wp:inline distT="0" distB="0" distL="0" distR="0" wp14:anchorId="20B25AA6" wp14:editId="754C6180">
+            <wp:extent cx="4353533" cy="304843"/>
+            <wp:effectExtent l="0" t="0" r="0" b="0"/>
+            <wp:docPr id="811385285" name="Imagem 1"/>
+            <wp:cNvGraphicFramePr>
+              <a:graphicFrameLocks xmlns:a="http://schemas.openxmlformats.org/drawingml/2006/main" noChangeAspect="1"/>
+            </wp:cNvGraphicFramePr>
+            <a:graphic xmlns:a="http://schemas.openxmlformats.org/drawingml/2006/main">
+              <a:graphicData uri="http://schemas.openxmlformats.org/drawingml/2006/picture">
+                <pic:pic xmlns:pic="http://schemas.openxmlformats.org/drawingml/2006/picture">
+                  <pic:nvPicPr>
+                    <pic:cNvPr id="811385285" name=""/>
+                    <pic:cNvPicPr/>
+                  </pic:nvPicPr>
+                  <pic:blipFill>
+                    <a:blip r:embed="rId13"/>
+                    <a:stretch>
+                      <a:fillRect/>
+                    </a:stretch>
+                  </pic:blipFill>
+                  <pic:spPr>
+                    <a:xfrm>
+                      <a:off x="0" y="0"/>
+                      <a:ext cx="4353533" cy="304843"/>
+                    </a:xfrm>
+                    <a:prstGeom prst="rect">
+                      <a:avLst/>
+                    </a:prstGeom>
+                  </pic:spPr>
+                </pic:pic>
+              </a:graphicData>
+            </a:graphic>
+          </wp:inline>
+        </w:drawing>
+      </w:r>
+    </w:p>
+    <w:p>
+      <w:pPr>
+        <w:jc w:val="both"/>
+      </w:pPr>
+      <w:r>
+        <w:drawing>
+          <wp:inline distT="0" distB="0" distL="0" distR="0" wp14:anchorId="6E224602" wp14:editId="33E4B28A">
+            <wp:extent cx="5201376" cy="362001"/>
+            <wp:effectExtent l="0" t="0" r="0" b="0"/>
+            <wp:docPr id="1026457287" name="Imagem 1"/>
+            <wp:cNvGraphicFramePr>
+              <a:graphicFrameLocks xmlns:a="http://schemas.openxmlformats.org/drawingml/2006/main" noChangeAspect="1"/>
+            </wp:cNvGraphicFramePr>
+            <a:graphic xmlns:a="http://schemas.openxmlformats.org/drawingml/2006/main">
+              <a:graphicData uri="http://schemas.openxmlformats.org/drawingml/2006/picture">
+                <pic:pic xmlns:pic="http://schemas.openxmlformats.org/drawingml/2006/picture">
+                  <pic:nvPicPr>
+                    <pic:cNvPr id="1026457287" name=""/>
+                    <pic:cNvPicPr/>
+                  </pic:nvPicPr>
+                  <pic:blipFill>
+                    <a:blip r:embed="rId14"/>
+                    <a:stretch>
+                      <a:fillRect/>
+                    </a:stretch>
+                  </pic:blipFill>
+                  <pic:spPr>
+                    <a:xfrm>
+                      <a:off x="0" y="0"/>
+                      <a:ext cx="5201376" cy="362001"/>
+                    </a:xfrm>
+                    <a:prstGeom prst="rect">
+                      <a:avLst/>
+                    </a:prstGeom>
+                  </pic:spPr>
+                </pic:pic>
+              </a:graphicData>
+            </a:graphic>
+          </wp:inline>
+        </w:drawing>
+      </w:r>
+    </w:p>
+    <w:p>
+      <w:pPr>
+        <w:jc w:val="both"/>
+      </w:pPr>
+      <w:r>
+        <w:drawing>
+          <wp:inline distT="0" distB="0" distL="0" distR="0" wp14:anchorId="017D472C" wp14:editId="3E200AFF">
+            <wp:extent cx="5134692" cy="371527"/>
+            <wp:effectExtent l="0" t="0" r="0" b="9525"/>
+            <wp:docPr id="233166703" name="Imagem 1"/>
+            <wp:cNvGraphicFramePr>
+              <a:graphicFrameLocks xmlns:a="http://schemas.openxmlformats.org/drawingml/2006/main" noChangeAspect="1"/>
+            </wp:cNvGraphicFramePr>
+            <a:graphic xmlns:a="http://schemas.openxmlformats.org/drawingml/2006/main">
+              <a:graphicData uri="http://schemas.openxmlformats.org/drawingml/2006/picture">
+                <pic:pic xmlns:pic="http://schemas.openxmlformats.org/drawingml/2006/picture">
+                  <pic:nvPicPr>
+                    <pic:cNvPr id="233166703" name=""/>
+                    <pic:cNvPicPr/>
+                  </pic:nvPicPr>
+                  <pic:blipFill>
+                    <a:blip r:embed="rId15"/>
+                    <a:stretch>
+                      <a:fillRect/>
+                    </a:stretch>
+                  </pic:blipFill>
+                  <pic:spPr>
+                    <a:xfrm>
+                      <a:off x="0" y="0"/>
+                      <a:ext cx="5134692" cy="371527"/>
+                    </a:xfrm>
+                    <a:prstGeom prst="rect">
+                      <a:avLst/>
+                    </a:prstGeom>
+                  </pic:spPr>
+                </pic:pic>
+              </a:graphicData>
+            </a:graphic>
+          </wp:inline>
+        </w:drawing>
+      </w:r>
+    </w:p>
+    <w:p>
+      <w:pPr>
+        <w:jc w:val="both"/>
+      </w:pPr>
+      <w:r>
+        <w:drawing>
+          <wp:inline distT="0" distB="0" distL="0" distR="0" wp14:anchorId="3C14AC15" wp14:editId="001A88A9">
+            <wp:extent cx="3791479" cy="314369"/>
+            <wp:effectExtent l="0" t="0" r="0" b="9525"/>
+            <wp:docPr id="567824824" name="Imagem 1"/>
+            <wp:cNvGraphicFramePr>
+              <a:graphicFrameLocks xmlns:a="http://schemas.openxmlformats.org/drawingml/2006/main" noChangeAspect="1"/>
+            </wp:cNvGraphicFramePr>
+            <a:graphic xmlns:a="http://schemas.openxmlformats.org/drawingml/2006/main">
+              <a:graphicData uri="http://schemas.openxmlformats.org/drawingml/2006/picture">
+                <pic:pic xmlns:pic="http://schemas.openxmlformats.org/drawingml/2006/picture">
+                  <pic:nvPicPr>
+                    <pic:cNvPr id="567824824" name=""/>
+                    <pic:cNvPicPr/>
+                  </pic:nvPicPr>
+                  <pic:blipFill>
+                    <a:blip r:embed="rId16"/>
+                    <a:stretch>
+                      <a:fillRect/>
+                    </a:stretch>
+                  </pic:blipFill>
+                  <pic:spPr>
+                    <a:xfrm>
+                      <a:off x="0" y="0"/>
+                      <a:ext cx="3791479" cy="314369"/>
+                    </a:xfrm>
+                    <a:prstGeom prst="rect">
+                      <a:avLst/>
+                    </a:prstGeom>
+                  </pic:spPr>
+                </pic:pic>
+              </a:graphicData>
+            </a:graphic>
+          </wp:inline>
+        </w:drawing>
+      </w:r>
+    </w:p>
+    <w:p>
+      <w:pPr>
+        <w:jc w:val="both"/>
+      </w:pPr>
+      <w:r>
+        <w:drawing>
+          <wp:inline distT="0" distB="0" distL="0" distR="0" wp14:anchorId="46DE067F" wp14:editId="4EAC2388">
+            <wp:extent cx="3934374" cy="295316"/>
+            <wp:effectExtent l="0" t="0" r="9525" b="9525"/>
+            <wp:docPr id="1061127714" name="Imagem 1"/>
+            <wp:cNvGraphicFramePr>
+              <a:graphicFrameLocks xmlns:a="http://schemas.openxmlformats.org/drawingml/2006/main" noChangeAspect="1"/>
+            </wp:cNvGraphicFramePr>
+            <a:graphic xmlns:a="http://schemas.openxmlformats.org/drawingml/2006/main">
+              <a:graphicData uri="http://schemas.openxmlformats.org/drawingml/2006/picture">
+                <pic:pic xmlns:pic="http://schemas.openxmlformats.org/drawingml/2006/picture">
+                  <pic:nvPicPr>
+                    <pic:cNvPr id="1061127714" name=""/>
+                    <pic:cNvPicPr/>
+                  </pic:nvPicPr>
+                  <pic:blipFill>
+                    <a:blip r:embed="rId17"/>
+                    <a:stretch>
+                      <a:fillRect/>
+                    </a:stretch>
+                  </pic:blipFill>
+                  <pic:spPr>
+                    <a:xfrm>
+                      <a:off x="0" y="0"/>
+                      <a:ext cx="3934374" cy="295316"/>
+                    </a:xfrm>
+                    <a:prstGeom prst="rect">
+                      <a:avLst/>
+                    </a:prstGeom>
+                  </pic:spPr>
+                </pic:pic>
+              </a:graphicData>
+            </a:graphic>
+          </wp:inline>
+        </w:drawing>
       </w:r>
     </w:p>
     <w:p>
@@ -2847,6 +3183,7 @@
   <w:style w:type="character" w:default="1" w:styleId="Fontepargpadro">
     <w:name w:val="Default Paragraph Font"/>
     <w:uiPriority w:val="1"/>
+    <w:semiHidden/>
     <w:unhideWhenUsed/>
   </w:style>
   <w:style w:type="table" w:default="1" w:styleId="Tabelanormal">
@@ -3479,6 +3816,23 @@
 </file>
 
 <file path=customXml/item1.xml><?xml version="1.0" encoding="utf-8"?>
+<p:properties xmlns:p="http://schemas.microsoft.com/office/2006/metadata/properties" xmlns:xsi="http://www.w3.org/2001/XMLSchema-instance" xmlns:pc="http://schemas.microsoft.com/office/infopath/2007/PartnerControls">
+  <documentManagement>
+    <_activity xmlns="4f85650b-dfff-4d6c-b1d4-90e220ef7c53" xsi:nil="true"/>
+  </documentManagement>
+</p:properties>
+</file>
+
+<file path=customXml/item2.xml><?xml version="1.0" encoding="utf-8"?>
+<?mso-contentType ?>
+<FormTemplates xmlns="http://schemas.microsoft.com/sharepoint/v3/contenttype/forms">
+  <Display>DocumentLibraryForm</Display>
+  <Edit>DocumentLibraryForm</Edit>
+  <New>DocumentLibraryForm</New>
+</FormTemplates>
+</file>
+
+<file path=customXml/item3.xml><?xml version="1.0" encoding="utf-8"?>
 <ct:contentTypeSchema xmlns:ct="http://schemas.microsoft.com/office/2006/metadata/contentType" xmlns:ma="http://schemas.microsoft.com/office/2006/metadata/properties/metaAttributes" ct:_="" ma:_="" ma:contentTypeName="Document" ma:contentTypeID="0x0101004D842B7EDBC8DB4285AB5346734F37DD" ma:contentTypeVersion="14" ma:contentTypeDescription="Create a new document." ma:contentTypeScope="" ma:versionID="3811568c218eb0c6b478cb32dc9f246e">
   <xsd:schema xmlns:xsd="http://www.w3.org/2001/XMLSchema" xmlns:xs="http://www.w3.org/2001/XMLSchema" xmlns:p="http://schemas.microsoft.com/office/2006/metadata/properties" xmlns:ns3="4f85650b-dfff-4d6c-b1d4-90e220ef7c53" xmlns:ns4="54dc7ac3-65ef-4d69-9227-42f2c006bcce" targetNamespace="http://schemas.microsoft.com/office/2006/metadata/properties" ma:root="true" ma:fieldsID="6dcdebae46f363a3636a5a08df9f01d9" ns3:_="" ns4:_="">
     <xsd:import namespace="4f85650b-dfff-4d6c-b1d4-90e220ef7c53"/>
@@ -3705,24 +4059,25 @@
 </ct:contentTypeSchema>
 </file>
 
-<file path=customXml/item2.xml><?xml version="1.0" encoding="utf-8"?>
-<?mso-contentType ?>
-<FormTemplates xmlns="http://schemas.microsoft.com/sharepoint/v3/contenttype/forms">
-  <Display>DocumentLibraryForm</Display>
-  <Edit>DocumentLibraryForm</Edit>
-  <New>DocumentLibraryForm</New>
-</FormTemplates>
+<file path=customXml/itemProps1.xml><?xml version="1.0" encoding="utf-8"?>
+<ds:datastoreItem xmlns:ds="http://schemas.openxmlformats.org/officeDocument/2006/customXml" ds:itemID="{4AB813AB-BA3B-4808-A94D-C737DAF7FF4D}">
+  <ds:schemaRefs>
+    <ds:schemaRef ds:uri="http://schemas.microsoft.com/office/2006/metadata/properties"/>
+    <ds:schemaRef ds:uri="http://schemas.microsoft.com/office/infopath/2007/PartnerControls"/>
+    <ds:schemaRef ds:uri="4f85650b-dfff-4d6c-b1d4-90e220ef7c53"/>
+  </ds:schemaRefs>
+</ds:datastoreItem>
 </file>
 
-<file path=customXml/item3.xml><?xml version="1.0" encoding="utf-8"?>
-<p:properties xmlns:p="http://schemas.microsoft.com/office/2006/metadata/properties" xmlns:xsi="http://www.w3.org/2001/XMLSchema-instance" xmlns:pc="http://schemas.microsoft.com/office/infopath/2007/PartnerControls">
-  <documentManagement>
-    <_activity xmlns="4f85650b-dfff-4d6c-b1d4-90e220ef7c53" xsi:nil="true"/>
-  </documentManagement>
-</p:properties>
+<file path=customXml/itemProps2.xml><?xml version="1.0" encoding="utf-8"?>
+<ds:datastoreItem xmlns:ds="http://schemas.openxmlformats.org/officeDocument/2006/customXml" ds:itemID="{1869B8EB-805F-4D2F-952C-60CFECC8AB23}">
+  <ds:schemaRefs>
+    <ds:schemaRef ds:uri="http://schemas.microsoft.com/sharepoint/v3/contenttype/forms"/>
+  </ds:schemaRefs>
+</ds:datastoreItem>
 </file>
 
-<file path=customXml/itemProps1.xml><?xml version="1.0" encoding="utf-8"?>
+<file path=customXml/itemProps3.xml><?xml version="1.0" encoding="utf-8"?>
 <ds:datastoreItem xmlns:ds="http://schemas.openxmlformats.org/officeDocument/2006/customXml" ds:itemID="{549E0F6E-7156-4E93-A95A-A6614780C2D6}">
   <ds:schemaRefs>
     <ds:schemaRef ds:uri="http://schemas.microsoft.com/office/2006/metadata/contentType"/>
@@ -3739,29 +4094,4 @@
     <ds:schemaRef ds:uri="http://schemas.microsoft.com/internal/obd"/>
   </ds:schemaRefs>
 </ds:datastoreItem>
-</file>
-
-<file path=customXml/itemProps2.xml><?xml version="1.0" encoding="utf-8"?>
-<ds:datastoreItem xmlns:ds="http://schemas.openxmlformats.org/officeDocument/2006/customXml" ds:itemID="{1869B8EB-805F-4D2F-952C-60CFECC8AB23}">
-  <ds:schemaRefs>
-    <ds:schemaRef ds:uri="http://schemas.microsoft.com/sharepoint/v3/contenttype/forms"/>
-  </ds:schemaRefs>
-</ds:datastoreItem>
-</file>
-
-<file path=customXml/itemProps3.xml><?xml version="1.0" encoding="utf-8"?>
-<ds:datastoreItem xmlns:ds="http://schemas.openxmlformats.org/officeDocument/2006/customXml" ds:itemID="{4AB813AB-BA3B-4808-A94D-C737DAF7FF4D}">
-  <ds:schemaRefs>
-    <ds:schemaRef ds:uri="http://schemas.microsoft.com/office/infopath/2007/PartnerControls"/>
-    <ds:schemaRef ds:uri="http://purl.org/dc/dcmitype/"/>
-    <ds:schemaRef ds:uri="http://purl.org/dc/terms/"/>
-    <ds:schemaRef ds:uri="http://schemas.openxmlformats.org/package/2006/metadata/core-properties"/>
-    <ds:schemaRef ds:uri="http://www.w3.org/XML/1998/namespace"/>
-    <ds:schemaRef ds:uri="http://schemas.microsoft.com/office/2006/documentManagement/types"/>
-    <ds:schemaRef ds:uri="54dc7ac3-65ef-4d69-9227-42f2c006bcce"/>
-    <ds:schemaRef ds:uri="4f85650b-dfff-4d6c-b1d4-90e220ef7c53"/>
-    <ds:schemaRef ds:uri="http://schemas.microsoft.com/office/2006/metadata/properties"/>
-    <ds:schemaRef ds:uri="http://purl.org/dc/elements/1.1/"/>
-  </ds:schemaRefs>
-</ds:datastoreItem>
 </file>
</xml_diff>